<commit_message>
Integrador al 95% y inicio de la nueva venta
</commit_message>
<xml_diff>
--- a/Actividades/Prog03004/Tutorial de Consola administrativa de Python.docx
+++ b/Actividades/Prog03004/Tutorial de Consola administrativa de Python.docx
@@ -1,10 +1,10 @@
 
 <file path=word/document.xml><?xml version="1.0" encoding="utf-8"?>
-<w:document xmlns:wpc="http://schemas.microsoft.com/office/word/2010/wordprocessingCanvas" xmlns:mc="http://schemas.openxmlformats.org/markup-compatibility/2006" xmlns:o="urn:schemas-microsoft-com:office:office" xmlns:r="http://schemas.openxmlformats.org/officeDocument/2006/relationships" xmlns:m="http://schemas.openxmlformats.org/officeDocument/2006/math" xmlns:v="urn:schemas-microsoft-com:vml" xmlns:wp14="http://schemas.microsoft.com/office/word/2010/wordprocessingDrawing" xmlns:wp="http://schemas.openxmlformats.org/drawingml/2006/wordprocessingDrawing" xmlns:w10="urn:schemas-microsoft-com:office:word" xmlns:w="http://schemas.openxmlformats.org/wordprocessingml/2006/main" xmlns:w14="http://schemas.microsoft.com/office/word/2010/wordml" xmlns:w15="http://schemas.microsoft.com/office/word/2012/wordml" xmlns:wpg="http://schemas.microsoft.com/office/word/2010/wordprocessingGroup" xmlns:wpi="http://schemas.microsoft.com/office/word/2010/wordprocessingInk" xmlns:wne="http://schemas.microsoft.com/office/word/2006/wordml" xmlns:wps="http://schemas.microsoft.com/office/word/2010/wordprocessingShape" mc:Ignorable="w14 w15 wp14">
+<w:document xmlns:wpc="http://schemas.microsoft.com/office/word/2010/wordprocessingCanvas" xmlns:cx="http://schemas.microsoft.com/office/drawing/2014/chartex" xmlns:cx1="http://schemas.microsoft.com/office/drawing/2015/9/8/chartex" xmlns:cx2="http://schemas.microsoft.com/office/drawing/2015/10/21/chartex" xmlns:cx3="http://schemas.microsoft.com/office/drawing/2016/5/9/chartex" xmlns:cx4="http://schemas.microsoft.com/office/drawing/2016/5/10/chartex" xmlns:cx5="http://schemas.microsoft.com/office/drawing/2016/5/11/chartex" xmlns:cx6="http://schemas.microsoft.com/office/drawing/2016/5/12/chartex" xmlns:cx7="http://schemas.microsoft.com/office/drawing/2016/5/13/chartex" xmlns:cx8="http://schemas.microsoft.com/office/drawing/2016/5/14/chartex" xmlns:mc="http://schemas.openxmlformats.org/markup-compatibility/2006" xmlns:aink="http://schemas.microsoft.com/office/drawing/2016/ink" xmlns:am3d="http://schemas.microsoft.com/office/drawing/2017/model3d" xmlns:o="urn:schemas-microsoft-com:office:office" xmlns:r="http://schemas.openxmlformats.org/officeDocument/2006/relationships" xmlns:m="http://schemas.openxmlformats.org/officeDocument/2006/math" xmlns:v="urn:schemas-microsoft-com:vml" xmlns:wp14="http://schemas.microsoft.com/office/word/2010/wordprocessingDrawing" xmlns:wp="http://schemas.openxmlformats.org/drawingml/2006/wordprocessingDrawing" xmlns:w10="urn:schemas-microsoft-com:office:word" xmlns:w="http://schemas.openxmlformats.org/wordprocessingml/2006/main" xmlns:w14="http://schemas.microsoft.com/office/word/2010/wordml" xmlns:w15="http://schemas.microsoft.com/office/word/2012/wordml" xmlns:w16cid="http://schemas.microsoft.com/office/word/2016/wordml/cid" xmlns:w16se="http://schemas.microsoft.com/office/word/2015/wordml/symex" xmlns:wpg="http://schemas.microsoft.com/office/word/2010/wordprocessingGroup" xmlns:wpi="http://schemas.microsoft.com/office/word/2010/wordprocessingInk" xmlns:wne="http://schemas.microsoft.com/office/word/2006/wordml" xmlns:wps="http://schemas.microsoft.com/office/word/2010/wordprocessingShape" mc:Ignorable="w14 w15 w16se w16cid wp14">
   <w:body>
     <w:p>
       <w:pPr>
-        <w:pStyle w:val="Title"/>
+        <w:pStyle w:val="Ttulo"/>
         <w:rPr>
           <w:lang w:val="es-UY"/>
         </w:rPr>
@@ -13,16 +13,8 @@
         <w:rPr>
           <w:lang w:val="es-UY"/>
         </w:rPr>
-        <w:t xml:space="preserve">Tutorial de Consola administrativa de </w:t>
-      </w:r>
-      <w:proofErr w:type="spellStart"/>
-      <w:r>
-        <w:rPr>
-          <w:lang w:val="es-UY"/>
-        </w:rPr>
-        <w:t>Python</w:t>
-      </w:r>
-      <w:proofErr w:type="spellEnd"/>
+        <w:t>Tutorial de Consola administrativa de Python</w:t>
+      </w:r>
     </w:p>
     <w:p>
       <w:pPr>
@@ -30,20 +22,19 @@
           <w:lang w:val="es-UY"/>
         </w:rPr>
       </w:pPr>
-      <w:r>
-        <w:rPr>
-          <w:lang w:val="es-UY"/>
-        </w:rPr>
-        <w:t xml:space="preserve">Boa tarde cara, en este manual se le explicará cómo utilizar la consola de </w:t>
-      </w:r>
-      <w:proofErr w:type="spellStart"/>
-      <w:r>
-        <w:rPr>
-          <w:lang w:val="es-UY"/>
-        </w:rPr>
-        <w:t>Python</w:t>
-      </w:r>
-      <w:proofErr w:type="spellEnd"/>
+      <w:bookmarkStart w:id="0" w:name="_GoBack"/>
+      <w:r>
+        <w:rPr>
+          <w:lang w:val="es-UY"/>
+        </w:rPr>
+        <w:t>E</w:t>
+      </w:r>
+      <w:r>
+        <w:rPr>
+          <w:lang w:val="es-UY"/>
+        </w:rPr>
+        <w:t>n este manual se le explicará cómo utilizar la consola de Python</w:t>
+      </w:r>
     </w:p>
     <w:p>
       <w:pPr>
@@ -51,19 +42,11 @@
           <w:lang w:val="es-UY"/>
         </w:rPr>
       </w:pPr>
-      <w:proofErr w:type="spellStart"/>
-      <w:r>
-        <w:rPr>
-          <w:lang w:val="es-UY"/>
-        </w:rPr>
-        <w:t>Python</w:t>
-      </w:r>
-      <w:proofErr w:type="spellEnd"/>
-      <w:r>
-        <w:rPr>
-          <w:lang w:val="es-UY"/>
-        </w:rPr>
-        <w:t xml:space="preserve"> es un lenguaje de programación </w:t>
+      <w:r>
+        <w:rPr>
+          <w:lang w:val="es-UY"/>
+        </w:rPr>
+        <w:t xml:space="preserve">Python es un lenguaje de programación </w:t>
       </w:r>
       <w:r>
         <w:rPr>
@@ -103,21 +86,7 @@
         <w:rPr>
           <w:lang w:val="es-UY"/>
         </w:rPr>
-        <w:t xml:space="preserve"> o una terminal o un archivo como parte del funcionamiento de un programa. </w:t>
-      </w:r>
-      <w:proofErr w:type="spellStart"/>
-      <w:r>
-        <w:rPr>
-          <w:lang w:val="es-UY"/>
-        </w:rPr>
-        <w:t>Python</w:t>
-      </w:r>
-      <w:proofErr w:type="spellEnd"/>
-      <w:r>
-        <w:rPr>
-          <w:lang w:val="es-UY"/>
-        </w:rPr>
-        <w:t xml:space="preserve"> es usado en muchas áreas, pero es conocido principalmente por ser una muy versátil herramienta para procesamiento de datos, ya que posee la librería </w:t>
+        <w:t xml:space="preserve"> o una terminal o un archivo como parte del funcionamiento de un programa. Python es usado en muchas áreas, pero es conocido principalmente por ser una muy versátil herramienta para procesamiento de datos, ya que posee la librería </w:t>
       </w:r>
       <w:proofErr w:type="spellStart"/>
       <w:r>
@@ -159,35 +128,7 @@
         <w:rPr>
           <w:lang w:val="es-UY"/>
         </w:rPr>
-        <w:t xml:space="preserve"> </w:t>
-      </w:r>
-      <w:proofErr w:type="spellStart"/>
-      <w:r>
-        <w:rPr>
-          <w:lang w:val="es-UY"/>
-        </w:rPr>
-        <w:t>Lisp</w:t>
-      </w:r>
-      <w:proofErr w:type="spellEnd"/>
-      <w:r>
-        <w:rPr>
-          <w:lang w:val="es-UY"/>
-        </w:rPr>
-        <w:t xml:space="preserve"> (o posiblemente ésta sea vencida por la de </w:t>
-      </w:r>
-      <w:proofErr w:type="spellStart"/>
-      <w:r>
-        <w:rPr>
-          <w:lang w:val="es-UY"/>
-        </w:rPr>
-        <w:t>Python</w:t>
-      </w:r>
-      <w:proofErr w:type="spellEnd"/>
-      <w:r>
-        <w:rPr>
-          <w:lang w:val="es-UY"/>
-        </w:rPr>
-        <w:t>).</w:t>
+        <w:t xml:space="preserve"> Lisp (o posiblemente ésta sea vencida por la de Python).</w:t>
       </w:r>
     </w:p>
     <w:p>
@@ -200,21 +141,7 @@
         <w:rPr>
           <w:lang w:val="es-UY"/>
         </w:rPr>
-        <w:t xml:space="preserve">Al momento de la escritura de este documento, no se había incluido la librería estándar de </w:t>
-      </w:r>
-      <w:proofErr w:type="spellStart"/>
-      <w:r>
-        <w:rPr>
-          <w:lang w:val="es-UY"/>
-        </w:rPr>
-        <w:t>Python</w:t>
-      </w:r>
-      <w:proofErr w:type="spellEnd"/>
-      <w:r>
-        <w:rPr>
-          <w:lang w:val="es-UY"/>
-        </w:rPr>
-        <w:t xml:space="preserve"> en el intérprete aún, en caso de que esto cambie se agregará en la Errata del Sistema.</w:t>
+        <w:t>Al momento de la escritura de este documento, no se había incluido la librería estándar de Python en el intérprete aún, en caso de que esto cambie se agregará en la Errata del Sistema.</w:t>
       </w:r>
     </w:p>
     <w:p>
@@ -234,9 +161,10 @@
         <w:br w:type="page"/>
       </w:r>
     </w:p>
+    <w:bookmarkEnd w:id="0"/>
     <w:p>
       <w:pPr>
-        <w:pStyle w:val="Heading1"/>
+        <w:pStyle w:val="Ttulo1"/>
         <w:rPr>
           <w:lang w:val="es-UY"/>
         </w:rPr>
@@ -248,14 +176,14 @@
         <w:lastRenderedPageBreak/>
         <w:t xml:space="preserve">Ejemplo 1: Listar los autos en el </w:t>
       </w:r>
-      <w:proofErr w:type="gramStart"/>
+      <w:proofErr w:type="spellStart"/>
       <w:r>
         <w:rPr>
           <w:lang w:val="es-UY"/>
         </w:rPr>
         <w:t>Deposito</w:t>
       </w:r>
-      <w:proofErr w:type="gramEnd"/>
+      <w:proofErr w:type="spellEnd"/>
       <w:r>
         <w:rPr>
           <w:lang w:val="es-UY"/>
@@ -284,94 +212,85 @@
         </w:rPr>
         <w:t xml:space="preserve">Imagine que usted desea saber qué vehículos se encuentran actualmente en el </w:t>
       </w:r>
+      <w:proofErr w:type="spellStart"/>
+      <w:r>
+        <w:rPr>
+          <w:lang w:val="es-UY"/>
+        </w:rPr>
+        <w:t>Deposito</w:t>
+      </w:r>
+      <w:proofErr w:type="spellEnd"/>
+      <w:r>
+        <w:rPr>
+          <w:lang w:val="es-UY"/>
+        </w:rPr>
+        <w:t xml:space="preserve"> de </w:t>
+      </w:r>
+      <w:proofErr w:type="spellStart"/>
+      <w:r>
+        <w:rPr>
+          <w:lang w:val="es-UY"/>
+        </w:rPr>
+        <w:t>maldonado</w:t>
+      </w:r>
+      <w:proofErr w:type="spellEnd"/>
+      <w:r>
+        <w:rPr>
+          <w:lang w:val="es-UY"/>
+        </w:rPr>
+        <w:t xml:space="preserve"> en el sistema.</w:t>
+      </w:r>
+      <w:r>
+        <w:rPr>
+          <w:lang w:val="es-UY"/>
+        </w:rPr>
+        <w:t xml:space="preserve"> El código a ejecutar sería</w:t>
+      </w:r>
+      <w:r>
+        <w:rPr>
+          <w:lang w:val="es-UY"/>
+        </w:rPr>
+        <w:br/>
+      </w:r>
+      <w:r>
+        <w:rPr>
+          <w:rFonts w:ascii="Consolas" w:hAnsi="Consolas"/>
+          <w:sz w:val="17"/>
+          <w:szCs w:val="17"/>
+          <w:lang w:val="es-UY"/>
+        </w:rPr>
+        <w:t xml:space="preserve">f = </w:t>
+      </w:r>
+      <w:proofErr w:type="spellStart"/>
       <w:proofErr w:type="gramStart"/>
       <w:r>
         <w:rPr>
-          <w:lang w:val="es-UY"/>
-        </w:rPr>
-        <w:t>Deposito</w:t>
-      </w:r>
+          <w:rFonts w:ascii="Consolas" w:hAnsi="Consolas"/>
+          <w:sz w:val="17"/>
+          <w:szCs w:val="17"/>
+          <w:lang w:val="es-UY"/>
+        </w:rPr>
+        <w:t>Contr</w:t>
+      </w:r>
+      <w:r>
+        <w:rPr>
+          <w:rFonts w:ascii="Consolas" w:hAnsi="Consolas"/>
+          <w:sz w:val="17"/>
+          <w:szCs w:val="17"/>
+          <w:lang w:val="es-UY"/>
+        </w:rPr>
+        <w:t>oladores.Fachada.getInstancia</w:t>
+      </w:r>
+      <w:proofErr w:type="spellEnd"/>
       <w:proofErr w:type="gramEnd"/>
       <w:r>
         <w:rPr>
-          <w:lang w:val="es-UY"/>
-        </w:rPr>
-        <w:t xml:space="preserve"> de </w:t>
-      </w:r>
-      <w:proofErr w:type="spellStart"/>
-      <w:r>
-        <w:rPr>
-          <w:lang w:val="es-UY"/>
-        </w:rPr>
-        <w:t>maldonado</w:t>
-      </w:r>
-      <w:proofErr w:type="spellEnd"/>
-      <w:r>
-        <w:rPr>
-          <w:lang w:val="es-UY"/>
-        </w:rPr>
-        <w:t xml:space="preserve"> en el sistema.</w:t>
-      </w:r>
-      <w:r>
-        <w:rPr>
-          <w:lang w:val="es-UY"/>
-        </w:rPr>
-        <w:t xml:space="preserve"> El código a ejecutar sería</w:t>
-      </w:r>
-      <w:r>
-        <w:rPr>
-          <w:lang w:val="es-UY"/>
-        </w:rPr>
-        <w:br/>
-      </w:r>
-      <w:r>
-        <w:rPr>
           <w:rFonts w:ascii="Consolas" w:hAnsi="Consolas"/>
           <w:sz w:val="17"/>
           <w:szCs w:val="17"/>
           <w:lang w:val="es-UY"/>
         </w:rPr>
-        <w:t xml:space="preserve">f = </w:t>
-      </w:r>
-      <w:proofErr w:type="spellStart"/>
-      <w:proofErr w:type="gramStart"/>
-      <w:r>
-        <w:rPr>
-          <w:rFonts w:ascii="Consolas" w:hAnsi="Consolas"/>
-          <w:sz w:val="17"/>
-          <w:szCs w:val="17"/>
-          <w:lang w:val="es-UY"/>
-        </w:rPr>
-        <w:t>Contr</w:t>
-      </w:r>
-      <w:r>
-        <w:rPr>
-          <w:rFonts w:ascii="Consolas" w:hAnsi="Consolas"/>
-          <w:sz w:val="17"/>
-          <w:szCs w:val="17"/>
-          <w:lang w:val="es-UY"/>
-        </w:rPr>
-        <w:t>oladores.Fachada.getInstancia</w:t>
-      </w:r>
-      <w:proofErr w:type="spellEnd"/>
-      <w:r>
-        <w:rPr>
-          <w:rFonts w:ascii="Consolas" w:hAnsi="Consolas"/>
-          <w:sz w:val="17"/>
-          <w:szCs w:val="17"/>
-          <w:lang w:val="es-UY"/>
-        </w:rPr>
-        <w:t>(</w:t>
-      </w:r>
-      <w:proofErr w:type="gramEnd"/>
-      <w:r>
-        <w:rPr>
-          <w:rFonts w:ascii="Consolas" w:hAnsi="Consolas"/>
-          <w:sz w:val="17"/>
-          <w:szCs w:val="17"/>
-          <w:lang w:val="es-UY"/>
-        </w:rPr>
-        <w:t>)</w:t>
+        <w:t>()</w:t>
       </w:r>
       <w:r>
         <w:rPr>
@@ -671,7 +590,7 @@
                                     </pic:cNvPicPr>
                                   </pic:nvPicPr>
                                   <pic:blipFill>
-                                    <a:blip r:embed="rId4">
+                                    <a:blip r:embed="rId5">
                                       <a:extLst>
                                         <a:ext uri="{28A0092B-C50C-407E-A947-70E740481C1C}">
                                           <a14:useLocalDpi xmlns:a14="http://schemas.microsoft.com/office/drawing/2010/main" val="0"/>
@@ -723,25 +642,7 @@
           <w:sz w:val="17"/>
           <w:szCs w:val="17"/>
         </w:rPr>
-        <w:t>.</w:t>
-      </w:r>
-      <w:proofErr w:type="gramStart"/>
-      <w:r>
-        <w:rPr>
-          <w:rFonts w:ascii="Consolas" w:hAnsi="Consolas" w:cs="Consolas"/>
-          <w:sz w:val="17"/>
-          <w:szCs w:val="17"/>
-        </w:rPr>
-        <w:t>net[</w:t>
-      </w:r>
-      <w:proofErr w:type="gramEnd"/>
-      <w:r>
-        <w:rPr>
-          <w:rFonts w:ascii="Consolas" w:hAnsi="Consolas" w:cs="Consolas"/>
-          <w:sz w:val="17"/>
-          <w:szCs w:val="17"/>
-        </w:rPr>
-        <w:t>1GH2J83LED0987547]</w:t>
+        <w:t>.net[1GH2J83LED0987547]</w:t>
       </w:r>
       <w:r>
         <w:rPr>
@@ -809,21 +710,7 @@
         <w:rPr>
           <w:rFonts w:cstheme="minorHAnsi"/>
         </w:rPr>
-        <w:t xml:space="preserve">Suponga ahora que usted quiere recabar más información sobre dicho vehículo. Siendo </w:t>
-      </w:r>
-      <w:proofErr w:type="spellStart"/>
-      <w:r>
-        <w:rPr>
-          <w:rFonts w:cstheme="minorHAnsi"/>
-        </w:rPr>
-        <w:t>Python</w:t>
-      </w:r>
-      <w:proofErr w:type="spellEnd"/>
-      <w:r>
-        <w:rPr>
-          <w:rFonts w:cstheme="minorHAnsi"/>
-        </w:rPr>
-        <w:t xml:space="preserve"> un lenguaje dinámico, es imaginable que tenga una función que le permita inspeccionar fácilmente los miembros del objeto. Dicha función se llama “</w:t>
+        <w:t>Suponga ahora que usted quiere recabar más información sobre dicho vehículo. Siendo Python un lenguaje dinámico, es imaginable que tenga una función que le permita inspeccionar fácilmente los miembros del objeto. Dicha función se llama “</w:t>
       </w:r>
       <w:proofErr w:type="spellStart"/>
       <w:r>
@@ -1382,7 +1269,7 @@
                                           </pic:cNvPicPr>
                                         </pic:nvPicPr>
                                         <pic:blipFill>
-                                          <a:blip r:embed="rId5">
+                                          <a:blip r:embed="rId6">
                                             <a:extLst>
                                               <a:ext uri="{28A0092B-C50C-407E-A947-70E740481C1C}">
                                                 <a14:useLocalDpi xmlns:a14="http://schemas.microsoft.com/office/drawing/2010/main" val="0"/>
@@ -1463,7 +1350,7 @@
                                     </pic:cNvPicPr>
                                   </pic:nvPicPr>
                                   <pic:blipFill>
-                                    <a:blip r:embed="rId5">
+                                    <a:blip r:embed="rId7">
                                       <a:extLst>
                                         <a:ext uri="{28A0092B-C50C-407E-A947-70E740481C1C}">
                                           <a14:useLocalDpi xmlns:a14="http://schemas.microsoft.com/office/drawing/2010/main" val="0"/>
@@ -1507,21 +1394,7 @@
         <w:rPr>
           <w:rFonts w:cstheme="minorHAnsi"/>
         </w:rPr>
-        <w:t xml:space="preserve">Algunos de ellos son parte de las funciones estándar de todo objeto en </w:t>
-      </w:r>
-      <w:proofErr w:type="spellStart"/>
-      <w:r>
-        <w:rPr>
-          <w:rFonts w:cstheme="minorHAnsi"/>
-        </w:rPr>
-        <w:t>Python</w:t>
-      </w:r>
-      <w:proofErr w:type="spellEnd"/>
-      <w:r>
-        <w:rPr>
-          <w:rFonts w:cstheme="minorHAnsi"/>
-        </w:rPr>
-        <w:t xml:space="preserve"> o en .Net, por ejemplo </w:t>
+        <w:t xml:space="preserve">Algunos de ellos son parte de las funciones estándar de todo objeto en Python o en .Net, por ejemplo </w:t>
       </w:r>
       <w:proofErr w:type="spellStart"/>
       <w:r>
@@ -1594,21 +1467,7 @@
         <w:rPr>
           <w:rFonts w:cstheme="minorHAnsi"/>
         </w:rPr>
-        <w:t xml:space="preserve">” le devolverá la información del vehículo en una </w:t>
-      </w:r>
-      <w:proofErr w:type="spellStart"/>
-      <w:r>
-        <w:rPr>
-          <w:rFonts w:cstheme="minorHAnsi"/>
-        </w:rPr>
-        <w:t>tupla</w:t>
-      </w:r>
-      <w:proofErr w:type="spellEnd"/>
-      <w:r>
-        <w:rPr>
-          <w:rFonts w:cstheme="minorHAnsi"/>
-        </w:rPr>
-        <w:t xml:space="preserve"> de </w:t>
+        <w:t xml:space="preserve">” le devolverá la información del vehículo en una tupla de </w:t>
       </w:r>
       <w:proofErr w:type="spellStart"/>
       <w:r>
@@ -1638,6 +1497,14 @@
         </w:rPr>
         <w:t xml:space="preserve"> el script “</w:t>
       </w:r>
+      <w:r>
+        <w:rPr>
+          <w:rFonts w:ascii="Consolas" w:hAnsi="Consolas" w:cstheme="minorHAnsi"/>
+          <w:sz w:val="17"/>
+          <w:szCs w:val="17"/>
+        </w:rPr>
+        <w:t>v[0</w:t>
+      </w:r>
       <w:proofErr w:type="gramStart"/>
       <w:r>
         <w:rPr>
@@ -1645,8 +1512,18 @@
           <w:sz w:val="17"/>
           <w:szCs w:val="17"/>
         </w:rPr>
-        <w:t>v[</w:t>
-      </w:r>
+        <w:t>].</w:t>
+      </w:r>
+      <w:proofErr w:type="spellStart"/>
+      <w:r>
+        <w:rPr>
+          <w:rFonts w:ascii="Consolas" w:hAnsi="Consolas" w:cstheme="minorHAnsi"/>
+          <w:sz w:val="17"/>
+          <w:szCs w:val="17"/>
+        </w:rPr>
+        <w:t>AsTuple</w:t>
+      </w:r>
+      <w:proofErr w:type="spellEnd"/>
       <w:proofErr w:type="gramEnd"/>
       <w:r>
         <w:rPr>
@@ -1654,35 +1531,17 @@
           <w:sz w:val="17"/>
           <w:szCs w:val="17"/>
         </w:rPr>
-        <w:t>0].</w:t>
-      </w:r>
-      <w:proofErr w:type="spellStart"/>
+        <w:t>()</w:t>
+      </w:r>
+      <w:r>
+        <w:rPr>
+          <w:rFonts w:cstheme="minorHAnsi"/>
+        </w:rPr>
+        <w:t xml:space="preserve">” y verá el resultado: </w:t>
+      </w:r>
       <w:r>
         <w:rPr>
           <w:rFonts w:ascii="Consolas" w:hAnsi="Consolas" w:cstheme="minorHAnsi"/>
-          <w:sz w:val="17"/>
-          <w:szCs w:val="17"/>
-        </w:rPr>
-        <w:t>AsTuple</w:t>
-      </w:r>
-      <w:proofErr w:type="spellEnd"/>
-      <w:r>
-        <w:rPr>
-          <w:rFonts w:ascii="Consolas" w:hAnsi="Consolas" w:cstheme="minorHAnsi"/>
-          <w:sz w:val="17"/>
-          <w:szCs w:val="17"/>
-        </w:rPr>
-        <w:t>()</w:t>
-      </w:r>
-      <w:r>
-        <w:rPr>
-          <w:rFonts w:cstheme="minorHAnsi"/>
-        </w:rPr>
-        <w:t xml:space="preserve">” y verá el resultado: </w:t>
-      </w:r>
-      <w:r>
-        <w:rPr>
-          <w:rFonts w:ascii="Consolas" w:hAnsi="Consolas" w:cstheme="minorHAnsi"/>
         </w:rPr>
         <w:t>“</w:t>
       </w:r>
@@ -1692,33 +1551,7 @@
           <w:sz w:val="17"/>
           <w:szCs w:val="17"/>
         </w:rPr>
-        <w:t>(1GH2J83LED0987</w:t>
-      </w:r>
-      <w:r>
-        <w:rPr>
-          <w:rFonts w:ascii="Consolas" w:hAnsi="Consolas" w:cs="Consolas"/>
-          <w:sz w:val="17"/>
-          <w:szCs w:val="17"/>
-        </w:rPr>
-        <w:t xml:space="preserve">547, Fiat, Cronos, 2011, </w:t>
-      </w:r>
-      <w:proofErr w:type="spellStart"/>
-      <w:r>
-        <w:rPr>
-          <w:rFonts w:ascii="Consolas" w:hAnsi="Consolas" w:cs="Consolas"/>
-          <w:sz w:val="17"/>
-          <w:szCs w:val="17"/>
-        </w:rPr>
-        <w:t>Sevel</w:t>
-      </w:r>
-      <w:proofErr w:type="spellEnd"/>
-      <w:r>
-        <w:rPr>
-          <w:rFonts w:ascii="Consolas" w:hAnsi="Consolas" w:cs="Consolas"/>
-          <w:sz w:val="17"/>
-          <w:szCs w:val="17"/>
-        </w:rPr>
-        <w:t>)</w:t>
+        <w:t>(1GH2J83LED0987547, Fiat, Cronos, 2011, Sevel)</w:t>
       </w:r>
       <w:r>
         <w:rPr>
@@ -1726,8 +1559,6 @@
         </w:rPr>
         <w:t>”.</w:t>
       </w:r>
-      <w:bookmarkStart w:id="0" w:name="_GoBack"/>
-      <w:bookmarkEnd w:id="0"/>
     </w:p>
     <w:sectPr>
       <w:pgSz w:w="11906" w:h="16838"/>
@@ -1740,7 +1571,7 @@
 </file>
 
 <file path=word/styles.xml><?xml version="1.0" encoding="utf-8"?>
-<w:styles xmlns:mc="http://schemas.openxmlformats.org/markup-compatibility/2006" xmlns:r="http://schemas.openxmlformats.org/officeDocument/2006/relationships" xmlns:w="http://schemas.openxmlformats.org/wordprocessingml/2006/main" xmlns:w14="http://schemas.microsoft.com/office/word/2010/wordml" xmlns:w15="http://schemas.microsoft.com/office/word/2012/wordml" mc:Ignorable="w14 w15">
+<w:styles xmlns:mc="http://schemas.openxmlformats.org/markup-compatibility/2006" xmlns:r="http://schemas.openxmlformats.org/officeDocument/2006/relationships" xmlns:w="http://schemas.openxmlformats.org/wordprocessingml/2006/main" xmlns:w14="http://schemas.microsoft.com/office/word/2010/wordml" xmlns:w15="http://schemas.microsoft.com/office/word/2012/wordml" xmlns:w16cid="http://schemas.microsoft.com/office/word/2016/wordml/cid" xmlns:w16se="http://schemas.microsoft.com/office/word/2015/wordml/symex" mc:Ignorable="w14 w15 w16se w16cid">
   <w:docDefaults>
     <w:rPrDefault>
       <w:rPr>
@@ -1756,7 +1587,7 @@
       </w:pPr>
     </w:pPrDefault>
   </w:docDefaults>
-  <w:latentStyles w:defLockedState="0" w:defUIPriority="99" w:defSemiHidden="0" w:defUnhideWhenUsed="0" w:defQFormat="0" w:count="371">
+  <w:latentStyles w:defLockedState="0" w:defUIPriority="99" w:defSemiHidden="0" w:defUnhideWhenUsed="0" w:defQFormat="0" w:count="377">
     <w:lsdException w:name="Normal" w:uiPriority="0" w:qFormat="1"/>
     <w:lsdException w:name="heading 1" w:uiPriority="9" w:qFormat="1"/>
     <w:lsdException w:name="heading 2" w:semiHidden="1" w:uiPriority="9" w:unhideWhenUsed="1" w:qFormat="1"/>
@@ -1904,11 +1735,8 @@
     <w:lsdException w:name="Table 3D effects 3" w:semiHidden="1" w:unhideWhenUsed="1"/>
     <w:lsdException w:name="Table Contemporary" w:semiHidden="1" w:unhideWhenUsed="1"/>
     <w:lsdException w:name="Table Elegant" w:semiHidden="1" w:unhideWhenUsed="1"/>
-    <w:lsdException w:name="Table Professional" w:semiHidden="1" w:unhideWhenUsed="1"/>
     <w:lsdException w:name="Table Subtle 1" w:semiHidden="1" w:unhideWhenUsed="1"/>
     <w:lsdException w:name="Table Subtle 2" w:semiHidden="1" w:unhideWhenUsed="1"/>
-    <w:lsdException w:name="Table Web 1" w:semiHidden="1" w:unhideWhenUsed="1"/>
-    <w:lsdException w:name="Table Web 2" w:semiHidden="1" w:unhideWhenUsed="1"/>
     <w:lsdException w:name="Table Web 3" w:semiHidden="1" w:unhideWhenUsed="1"/>
     <w:lsdException w:name="Balloon Text" w:semiHidden="1" w:unhideWhenUsed="1"/>
     <w:lsdException w:name="Table Grid" w:uiPriority="39"/>
@@ -2128,16 +1956,22 @@
     <w:lsdException w:name="List Table 5 Dark Accent 6" w:uiPriority="50"/>
     <w:lsdException w:name="List Table 6 Colorful Accent 6" w:uiPriority="51"/>
     <w:lsdException w:name="List Table 7 Colorful Accent 6" w:uiPriority="52"/>
+    <w:lsdException w:name="Mention" w:semiHidden="1" w:unhideWhenUsed="1"/>
+    <w:lsdException w:name="Smart Hyperlink" w:semiHidden="1" w:unhideWhenUsed="1"/>
+    <w:lsdException w:name="Hashtag" w:semiHidden="1" w:unhideWhenUsed="1"/>
+    <w:lsdException w:name="Unresolved Mention" w:semiHidden="1" w:unhideWhenUsed="1"/>
+    <w:lsdException w:name="Smart Link" w:semiHidden="1" w:unhideWhenUsed="1"/>
+    <w:lsdException w:name="Smart Link Error" w:semiHidden="1" w:unhideWhenUsed="1"/>
   </w:latentStyles>
   <w:style w:type="paragraph" w:default="1" w:styleId="Normal">
     <w:name w:val="Normal"/>
     <w:qFormat/>
   </w:style>
-  <w:style w:type="paragraph" w:styleId="Heading1">
+  <w:style w:type="paragraph" w:styleId="Ttulo1">
     <w:name w:val="heading 1"/>
     <w:basedOn w:val="Normal"/>
     <w:next w:val="Normal"/>
-    <w:link w:val="Heading1Char"/>
+    <w:link w:val="Ttulo1Car"/>
     <w:uiPriority w:val="9"/>
     <w:qFormat/>
     <w:rsid w:val="00487E55"/>
@@ -2154,13 +1988,13 @@
       <w:szCs w:val="32"/>
     </w:rPr>
   </w:style>
-  <w:style w:type="character" w:default="1" w:styleId="DefaultParagraphFont">
+  <w:style w:type="character" w:default="1" w:styleId="Fuentedeprrafopredeter">
     <w:name w:val="Default Paragraph Font"/>
     <w:uiPriority w:val="1"/>
     <w:semiHidden/>
     <w:unhideWhenUsed/>
   </w:style>
-  <w:style w:type="table" w:default="1" w:styleId="TableNormal">
+  <w:style w:type="table" w:default="1" w:styleId="Tablanormal">
     <w:name w:val="Normal Table"/>
     <w:uiPriority w:val="99"/>
     <w:semiHidden/>
@@ -2175,17 +2009,17 @@
       </w:tblCellMar>
     </w:tblPr>
   </w:style>
-  <w:style w:type="numbering" w:default="1" w:styleId="NoList">
+  <w:style w:type="numbering" w:default="1" w:styleId="Sinlista">
     <w:name w:val="No List"/>
     <w:uiPriority w:val="99"/>
     <w:semiHidden/>
     <w:unhideWhenUsed/>
   </w:style>
-  <w:style w:type="paragraph" w:styleId="Title">
+  <w:style w:type="paragraph" w:styleId="Ttulo">
     <w:name w:val="Title"/>
     <w:basedOn w:val="Normal"/>
     <w:next w:val="Normal"/>
-    <w:link w:val="TitleChar"/>
+    <w:link w:val="TtuloCar"/>
     <w:uiPriority w:val="10"/>
     <w:qFormat/>
     <w:rsid w:val="00487E55"/>
@@ -2201,10 +2035,10 @@
       <w:szCs w:val="56"/>
     </w:rPr>
   </w:style>
-  <w:style w:type="character" w:customStyle="1" w:styleId="TitleChar">
-    <w:name w:val="Title Char"/>
-    <w:basedOn w:val="DefaultParagraphFont"/>
-    <w:link w:val="Title"/>
+  <w:style w:type="character" w:customStyle="1" w:styleId="TtuloCar">
+    <w:name w:val="Título Car"/>
+    <w:basedOn w:val="Fuentedeprrafopredeter"/>
+    <w:link w:val="Ttulo"/>
     <w:uiPriority w:val="10"/>
     <w:rsid w:val="00487E55"/>
     <w:rPr>
@@ -2215,11 +2049,11 @@
       <w:szCs w:val="56"/>
     </w:rPr>
   </w:style>
-  <w:style w:type="paragraph" w:styleId="Subtitle">
+  <w:style w:type="paragraph" w:styleId="Subttulo">
     <w:name w:val="Subtitle"/>
     <w:basedOn w:val="Normal"/>
     <w:next w:val="Normal"/>
-    <w:link w:val="SubtitleChar"/>
+    <w:link w:val="SubttuloCar"/>
     <w:uiPriority w:val="11"/>
     <w:qFormat/>
     <w:rsid w:val="00487E55"/>
@@ -2234,10 +2068,10 @@
       <w:spacing w:val="15"/>
     </w:rPr>
   </w:style>
-  <w:style w:type="character" w:customStyle="1" w:styleId="SubtitleChar">
-    <w:name w:val="Subtitle Char"/>
-    <w:basedOn w:val="DefaultParagraphFont"/>
-    <w:link w:val="Subtitle"/>
+  <w:style w:type="character" w:customStyle="1" w:styleId="SubttuloCar">
+    <w:name w:val="Subtítulo Car"/>
+    <w:basedOn w:val="Fuentedeprrafopredeter"/>
+    <w:link w:val="Subttulo"/>
     <w:uiPriority w:val="11"/>
     <w:rsid w:val="00487E55"/>
     <w:rPr>
@@ -2246,10 +2080,10 @@
       <w:spacing w:val="15"/>
     </w:rPr>
   </w:style>
-  <w:style w:type="character" w:customStyle="1" w:styleId="Heading1Char">
-    <w:name w:val="Heading 1 Char"/>
-    <w:basedOn w:val="DefaultParagraphFont"/>
-    <w:link w:val="Heading1"/>
+  <w:style w:type="character" w:customStyle="1" w:styleId="Ttulo1Car">
+    <w:name w:val="Título 1 Car"/>
+    <w:basedOn w:val="Fuentedeprrafopredeter"/>
+    <w:link w:val="Ttulo1"/>
     <w:uiPriority w:val="9"/>
     <w:rsid w:val="00487E55"/>
     <w:rPr>

</xml_diff>